<commit_message>
email changed to luke.davis.fox@gmail.com
</commit_message>
<xml_diff>
--- a/assets/img/LukeFoxCV.docx
+++ b/assets/img/LukeFoxCV.docx
@@ -12,9 +12,8 @@
       </w:pPr>
       <w:r>
         <w:rPr>
-          <w:noProof/>
           <w:color w:val="043D68"/>
-          <w:lang w:val="en-AU" w:eastAsia="en-AU"/>
+          <w:lang w:eastAsia="en-AU"/>
         </w:rPr>
         <mc:AlternateContent>
           <mc:Choice Requires="wps">
@@ -138,6 +137,7 @@
                 <w:b w:val="0"/>
                 <w:bCs w:val="0"/>
                 <w:color w:val="auto"/>
+                <w:lang w:val="en-GB"/>
               </w:rPr>
             </w:pPr>
             <w:r>
@@ -145,6 +145,7 @@
                 <w:b w:val="0"/>
                 <w:bCs w:val="0"/>
                 <w:color w:val="auto"/>
+                <w:lang w:val="en-GB"/>
               </w:rPr>
               <w:t>Luke Fox</w:t>
             </w:r>
@@ -159,7 +160,6 @@
               <w:spacing w:before="360"/>
               <w:rPr>
                 <w:color w:val="043D68"/>
-                <w:lang w:val="de-DE"/>
               </w:rPr>
             </w:pPr>
           </w:p>
@@ -173,7 +173,6 @@
               <w:rPr>
                 <w:color w:val="043D68"/>
                 <w:szCs w:val="20"/>
-                <w:lang w:val="de-DE"/>
               </w:rPr>
             </w:pPr>
           </w:p>
@@ -195,7 +194,6 @@
               <w:pStyle w:val="Subtitle"/>
               <w:rPr>
                 <w:color w:val="auto"/>
-                <w:lang w:val="de-DE"/>
               </w:rPr>
             </w:pPr>
           </w:p>
@@ -271,23 +269,7 @@
                 <w:sz w:val="18"/>
                 <w:szCs w:val="16"/>
               </w:rPr>
-              <w:t>I am committed to continually developing my IT skillset and consider learning new expertise a</w:t>
-            </w:r>
-            <w:r>
-              <w:rPr>
-                <w:color w:val="auto"/>
-                <w:sz w:val="18"/>
-                <w:szCs w:val="16"/>
-              </w:rPr>
-              <w:t xml:space="preserve"> </w:t>
-            </w:r>
-            <w:r>
-              <w:rPr>
-                <w:color w:val="auto"/>
-                <w:sz w:val="18"/>
-                <w:szCs w:val="16"/>
-              </w:rPr>
-              <w:t xml:space="preserve">hobby. </w:t>
+              <w:t xml:space="preserve">I am committed to continually developing my IT skillset and consider learning new expertise a hobby. </w:t>
             </w:r>
           </w:p>
           <w:p>
@@ -322,7 +304,6 @@
             <w:pPr>
               <w:pStyle w:val="Subtitle"/>
               <w:rPr>
-                <w:noProof/>
                 <w:color w:val="auto"/>
               </w:rPr>
             </w:pPr>
@@ -331,14 +312,12 @@
             <w:pPr>
               <w:pStyle w:val="Subtitle"/>
               <w:rPr>
-                <w:noProof/>
                 <w:color w:val="auto"/>
               </w:rPr>
             </w:pPr>
             <w:sdt>
               <w:sdtPr>
                 <w:rPr>
-                  <w:noProof/>
                   <w:color w:val="auto"/>
                 </w:rPr>
                 <w:id w:val="-1704474398"/>
@@ -350,7 +329,6 @@
               <w:sdtContent>
                 <w:r>
                   <w:rPr>
-                    <w:noProof/>
                     <w:color w:val="auto"/>
                   </w:rPr>
                   <w:t xml:space="preserve"> </w:t>
@@ -365,11 +343,12 @@
                 <w:rFonts w:eastAsiaTheme="minorEastAsia"/>
                 <w:b/>
                 <w:caps/>
+                <w:noProof w:val="0"/>
                 <w:color w:val="auto"/>
                 <w:spacing w:val="20"/>
                 <w:sz w:val="24"/>
                 <w:szCs w:val="22"/>
-                <w:lang w:val="en-US"/>
+                <w:lang w:val="en-GB"/>
               </w:rPr>
             </w:pPr>
             <w:r>
@@ -377,11 +356,12 @@
                 <w:rFonts w:eastAsiaTheme="minorEastAsia"/>
                 <w:b/>
                 <w:caps/>
+                <w:noProof w:val="0"/>
                 <w:color w:val="auto"/>
                 <w:spacing w:val="20"/>
                 <w:sz w:val="24"/>
                 <w:szCs w:val="22"/>
-                <w:lang w:val="en-US"/>
+                <w:lang w:val="en-GB"/>
               </w:rPr>
               <w:t xml:space="preserve">Contact </w:t>
             </w:r>
@@ -400,7 +380,31 @@
                 <w:sz w:val="18"/>
                 <w:szCs w:val="16"/>
               </w:rPr>
-              <w:t>lukehillsfox@gmail.com</w:t>
+              <w:t>L</w:t>
+            </w:r>
+            <w:r>
+              <w:rPr>
+                <w:color w:val="auto"/>
+                <w:sz w:val="18"/>
+                <w:szCs w:val="16"/>
+              </w:rPr>
+              <w:t>uke</w:t>
+            </w:r>
+            <w:r>
+              <w:rPr>
+                <w:color w:val="auto"/>
+                <w:sz w:val="18"/>
+                <w:szCs w:val="16"/>
+              </w:rPr>
+              <w:t>.davis.</w:t>
+            </w:r>
+            <w:r>
+              <w:rPr>
+                <w:color w:val="auto"/>
+                <w:sz w:val="18"/>
+                <w:szCs w:val="16"/>
+              </w:rPr>
+              <w:t>fox@gmail.com</w:t>
             </w:r>
           </w:p>
           <w:p>
@@ -443,7 +447,6 @@
                 <w:rFonts w:eastAsiaTheme="minorEastAsia"/>
                 <w:b/>
                 <w:caps/>
-                <w:noProof/>
                 <w:color w:val="auto"/>
                 <w:spacing w:val="20"/>
                 <w:sz w:val="24"/>
@@ -455,7 +458,6 @@
                 <w:rFonts w:eastAsiaTheme="minorEastAsia"/>
                 <w:b/>
                 <w:caps/>
-                <w:noProof/>
                 <w:color w:val="auto"/>
                 <w:spacing w:val="20"/>
                 <w:sz w:val="24"/>
@@ -540,10 +542,9 @@
             </w:pPr>
             <w:r>
               <w:rPr>
-                <w:noProof/>
-                <w:sz w:val="18"/>
-                <w:szCs w:val="16"/>
-                <w:lang w:val="en-AU" w:eastAsia="en-AU"/>
+                <w:sz w:val="18"/>
+                <w:szCs w:val="16"/>
+                <w:lang w:eastAsia="en-AU"/>
               </w:rPr>
               <mc:AlternateContent>
                 <mc:Choice Requires="wps">
@@ -1083,41 +1084,72 @@
                 <w:sz w:val="18"/>
                 <w:szCs w:val="22"/>
               </w:rPr>
-              <w:t xml:space="preserve">Prior to my career change into IT I taught Guitar, outdoor pursuits, and </w:t>
-            </w:r>
-          </w:p>
-          <w:p>
-            <w:pPr>
+              <w:t xml:space="preserve">Prior to my career change into </w:t>
+            </w:r>
+            <w:r>
               <w:rPr>
                 <w:color w:val="auto"/>
                 <w:sz w:val="18"/>
                 <w:szCs w:val="22"/>
               </w:rPr>
-            </w:pPr>
+              <w:t xml:space="preserve">Information </w:t>
+            </w:r>
             <w:r>
               <w:rPr>
                 <w:color w:val="auto"/>
                 <w:sz w:val="18"/>
                 <w:szCs w:val="22"/>
               </w:rPr>
-              <w:t xml:space="preserve">taught High School Maths and English NCEA levels. I also worked as a  </w:t>
-            </w:r>
-          </w:p>
-          <w:p>
-            <w:pPr>
-              <w:rPr>
-                <w:color w:val="043D68"/>
+              <w:t>T</w:t>
+            </w:r>
+            <w:r>
+              <w:rPr>
+                <w:color w:val="auto"/>
                 <w:sz w:val="18"/>
                 <w:szCs w:val="22"/>
               </w:rPr>
-            </w:pPr>
+              <w:t>echnology,</w:t>
+            </w:r>
             <w:r>
               <w:rPr>
                 <w:color w:val="auto"/>
                 <w:sz w:val="18"/>
                 <w:szCs w:val="22"/>
               </w:rPr>
-              <w:t xml:space="preserve">self-employed plasterer. </w:t>
+              <w:t xml:space="preserve"> I taught Guitar, outdoor pursuits, and </w:t>
+            </w:r>
+          </w:p>
+          <w:p>
+            <w:pPr>
+              <w:rPr>
+                <w:color w:val="auto"/>
+                <w:sz w:val="18"/>
+                <w:szCs w:val="22"/>
+              </w:rPr>
+            </w:pPr>
+            <w:r>
+              <w:rPr>
+                <w:color w:val="auto"/>
+                <w:sz w:val="18"/>
+                <w:szCs w:val="22"/>
+              </w:rPr>
+              <w:t xml:space="preserve">taught High School </w:t>
+            </w:r>
+            <w:r>
+              <w:rPr>
+                <w:color w:val="auto"/>
+                <w:sz w:val="18"/>
+                <w:szCs w:val="22"/>
+              </w:rPr>
+              <w:t>Mathematics</w:t>
+            </w:r>
+            <w:r>
+              <w:rPr>
+                <w:color w:val="auto"/>
+                <w:sz w:val="18"/>
+                <w:szCs w:val="22"/>
+              </w:rPr>
+              <w:t xml:space="preserve"> and English NCEA levels. I also worked as a  self-employed plasterer. </w:t>
             </w:r>
           </w:p>
           <w:p>
@@ -1156,7 +1188,6 @@
             </w:pPr>
             <w:r>
               <w:rPr>
-                <w:noProof/>
                 <w:color w:val="auto"/>
               </w:rPr>
               <w:t>Right to work</w:t>
@@ -1219,9 +1250,8 @@
             </w:pPr>
             <w:r>
               <w:rPr>
-                <w:noProof/>
-                <w:color w:val="auto"/>
-                <w:lang w:val="en-AU" w:eastAsia="en-AU"/>
+                <w:color w:val="auto"/>
+                <w:lang w:eastAsia="en-AU"/>
               </w:rPr>
               <mc:AlternateContent>
                 <mc:Choice Requires="wps">
@@ -1466,9 +1496,8 @@
             </w:pPr>
             <w:r>
               <w:rPr>
-                <w:noProof/>
-                <w:color w:val="auto"/>
-                <w:lang w:val="en-AU" w:eastAsia="en-AU"/>
+                <w:color w:val="auto"/>
+                <w:lang w:eastAsia="en-AU"/>
               </w:rPr>
               <mc:AlternateContent>
                 <mc:Choice Requires="wps">
@@ -1690,9 +1719,6 @@
             <w:pPr>
               <w:pStyle w:val="Heading2"/>
               <w:spacing w:after="0"/>
-              <w:rPr>
-                <w:lang w:val="it-IT"/>
-              </w:rPr>
             </w:pPr>
             <w:r>
               <w:rPr>
@@ -1703,9 +1729,6 @@
               <w:t>Blockchain (Solidity, Hardhat, Truffle)</w:t>
             </w:r>
             <w:r>
-              <w:rPr>
-                <w:lang w:val="it-IT"/>
-              </w:rPr>
               <w:t xml:space="preserve"> </w:t>
             </w:r>
           </w:p>
@@ -1727,6 +1750,7 @@
           <w:sz w:val="18"/>
           <w:szCs w:val="22"/>
         </w:rPr>
+        <w:lastRenderedPageBreak/>
         <w:t xml:space="preserve"> </w:t>
       </w:r>
     </w:p>
@@ -1827,14 +1851,14 @@
         <v:path o:extrusionok="f" gradientshapeok="t" o:connecttype="rect"/>
         <o:lock v:ext="edit" aspectratio="t"/>
       </v:shapetype>
-      <v:shape id="_x0000_i1294" type="#_x0000_t75" style="width:14.5pt;height:14.5pt;visibility:visible" o:gfxdata="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" o:bullet="t">
+      <v:shape id="_x0000_i1036" type="#_x0000_t75" style="width:14.5pt;height:14.5pt;visibility:visible" o:gfxdata="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" o:bullet="t">
         <v:imagedata r:id="rId1" o:title=""/>
       </v:shape>
     </w:pict>
   </w:numPicBullet>
   <w:numPicBullet w:numPicBulletId="1">
     <w:pict>
-      <v:shape id="_x0000_i1295" type="#_x0000_t75" style="width:13.5pt;height:13.5pt;visibility:visible" o:gfxdata="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" o:bullet="t">
+      <v:shape id="_x0000_i1037" type="#_x0000_t75" style="width:13.5pt;height:13.5pt;visibility:visible" o:gfxdata="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" o:bullet="t">
         <v:imagedata r:id="rId2" o:title=""/>
       </v:shape>
     </w:pict>
@@ -3485,6 +3509,7 @@
     <w:rPr>
       <w:color w:val="043D68" w:themeColor="text2"/>
       <w:sz w:val="20"/>
+      <w:lang w:val="en-GB"/>
     </w:rPr>
   </w:style>
   <w:style w:type="paragraph" w:styleId="Heading1">
@@ -4247,6 +4272,7 @@
 <file path=word/glossary/settings.xml><?xml version="1.0" encoding="utf-8"?>
 <w:settings xmlns:mc="http://schemas.openxmlformats.org/markup-compatibility/2006" xmlns:o="urn:schemas-microsoft-com:office:office" xmlns:r="http://schemas.openxmlformats.org/officeDocument/2006/relationships" xmlns:m="http://schemas.openxmlformats.org/officeDocument/2006/math" xmlns:v="urn:schemas-microsoft-com:vml" xmlns:w10="urn:schemas-microsoft-com:office:word" xmlns:w="http://schemas.openxmlformats.org/wordprocessingml/2006/main" xmlns:w14="http://schemas.microsoft.com/office/word/2010/wordml" xmlns:w15="http://schemas.microsoft.com/office/word/2012/wordml" xmlns:w16cex="http://schemas.microsoft.com/office/word/2018/wordml/cex" xmlns:w16cid="http://schemas.microsoft.com/office/word/2016/wordml/cid" xmlns:w16="http://schemas.microsoft.com/office/word/2018/wordml" xmlns:w16du="http://schemas.microsoft.com/office/word/2023/wordml/word16du" xmlns:w16sdtdh="http://schemas.microsoft.com/office/word/2020/wordml/sdtdatahash" xmlns:w16se="http://schemas.microsoft.com/office/word/2015/wordml/symex" xmlns:sl="http://schemas.openxmlformats.org/schemaLibrary/2006/main" mc:Ignorable="w14 w15 w16se w16cid w16 w16cex w16sdtdh w16du">
   <w:view w:val="normal"/>
+  <w:revisionView w:inkAnnotations="0"/>
   <w:defaultTabStop w:val="720"/>
   <w:characterSpacingControl w:val="doNotCompress"/>
   <w:compat>
@@ -4260,8 +4286,11 @@
   </w:compat>
   <w:rsids>
     <w:rsidRoot w:val="00391554"/>
+    <w:rsid w:val="001F359C"/>
     <w:rsid w:val="002A73A9"/>
     <w:rsid w:val="00391554"/>
+    <w:rsid w:val="006B2F5B"/>
+    <w:rsid w:val="00B21867"/>
     <w:rsid w:val="00D96915"/>
     <w:rsid w:val="00EE3F48"/>
   </w:rsids>
@@ -5001,10 +5030,6 @@
 </file>
 
 <file path=customXml/item1.xml><?xml version="1.0" encoding="utf-8"?>
-<b:Sources xmlns:b="http://schemas.openxmlformats.org/officeDocument/2006/bibliography" xmlns="http://schemas.openxmlformats.org/officeDocument/2006/bibliography" SelectedStyle="/APASixthEditionOfficeOnline.xsl" StyleName="APA" Version="6"/>
-</file>
-
-<file path=customXml/item2.xml><?xml version="1.0" encoding="utf-8"?>
 <?mso-contentType ?>
 <FormTemplates xmlns="http://schemas.microsoft.com/sharepoint/v3/contenttype/forms">
   <Display>DocumentLibraryForm</Display>
@@ -5013,7 +5038,7 @@
 </FormTemplates>
 </file>
 
-<file path=customXml/item3.xml><?xml version="1.0" encoding="utf-8"?>
+<file path=customXml/item2.xml><?xml version="1.0" encoding="utf-8"?>
 <p:properties xmlns:p="http://schemas.microsoft.com/office/2006/metadata/properties" xmlns:xsi="http://www.w3.org/2001/XMLSchema-instance" xmlns:pc="http://schemas.microsoft.com/office/infopath/2007/PartnerControls">
   <documentManagement>
     <_ip_UnifiedCompliancePolicyUIAction xmlns="http://schemas.microsoft.com/sharepoint/v3" xsi:nil="true"/>
@@ -5033,7 +5058,7 @@
 </p:properties>
 </file>
 
-<file path=customXml/item4.xml><?xml version="1.0" encoding="utf-8"?>
+<file path=customXml/item3.xml><?xml version="1.0" encoding="utf-8"?>
 <ct:contentTypeSchema xmlns:ct="http://schemas.microsoft.com/office/2006/metadata/contentType" xmlns:ma="http://schemas.microsoft.com/office/2006/metadata/properties/metaAttributes" ct:_="" ma:_="" ma:contentTypeName="Document" ma:contentTypeID="0x01010079F111ED35F8CC479449609E8A0923A6" ma:contentTypeVersion="26" ma:contentTypeDescription="Create a new document." ma:contentTypeScope="" ma:versionID="ac37c1753acd5e330d2062ccec26ea66">
   <xsd:schema xmlns:xsd="http://www.w3.org/2001/XMLSchema" xmlns:xs="http://www.w3.org/2001/XMLSchema" xmlns:p="http://schemas.microsoft.com/office/2006/metadata/properties" xmlns:ns1="http://schemas.microsoft.com/sharepoint/v3" xmlns:ns2="71af3243-3dd4-4a8d-8c0d-dd76da1f02a5" xmlns:ns3="16c05727-aa75-4e4a-9b5f-8a80a1165891" xmlns:ns4="230e9df3-be65-4c73-a93b-d1236ebd677e" targetNamespace="http://schemas.microsoft.com/office/2006/metadata/properties" ma:root="true" ma:fieldsID="3b340c7101c92c5120abd06486f94548" ns1:_="" ns2:_="" ns3:_="" ns4:_="">
     <xsd:import namespace="http://schemas.microsoft.com/sharepoint/v3"/>
@@ -5333,15 +5358,11 @@
 </ct:contentTypeSchema>
 </file>
 
-<file path=customXml/itemProps1.xml><?xml version="1.0" encoding="utf-8"?>
-<ds:datastoreItem xmlns:ds="http://schemas.openxmlformats.org/officeDocument/2006/customXml" ds:itemID="{FDFCF9E5-1071-4C3D-AA44-7E8B97CFD0B3}">
-  <ds:schemaRefs>
-    <ds:schemaRef ds:uri="http://schemas.openxmlformats.org/officeDocument/2006/bibliography"/>
-  </ds:schemaRefs>
-</ds:datastoreItem>
+<file path=customXml/item4.xml><?xml version="1.0" encoding="utf-8"?>
+<b:Sources xmlns:b="http://schemas.openxmlformats.org/officeDocument/2006/bibliography" xmlns="http://schemas.openxmlformats.org/officeDocument/2006/bibliography" SelectedStyle="/APASixthEditionOfficeOnline.xsl" StyleName="APA" Version="6"/>
 </file>
 
-<file path=customXml/itemProps2.xml><?xml version="1.0" encoding="utf-8"?>
+<file path=customXml/itemProps1.xml><?xml version="1.0" encoding="utf-8"?>
 <ds:datastoreItem xmlns:ds="http://schemas.openxmlformats.org/officeDocument/2006/customXml" ds:itemID="{B5096CFC-93AE-4516-98C2-08D811E078E2}">
   <ds:schemaRefs>
     <ds:schemaRef ds:uri="http://schemas.microsoft.com/sharepoint/v3/contenttype/forms"/>
@@ -5349,7 +5370,7 @@
 </ds:datastoreItem>
 </file>
 
-<file path=customXml/itemProps3.xml><?xml version="1.0" encoding="utf-8"?>
+<file path=customXml/itemProps2.xml><?xml version="1.0" encoding="utf-8"?>
 <ds:datastoreItem xmlns:ds="http://schemas.openxmlformats.org/officeDocument/2006/customXml" ds:itemID="{453ACD3A-016A-4DA1-BDB8-A4D0D5066FFD}">
   <ds:schemaRefs>
     <ds:schemaRef ds:uri="http://schemas.microsoft.com/office/2006/metadata/properties"/>
@@ -5361,7 +5382,7 @@
 </ds:datastoreItem>
 </file>
 
-<file path=customXml/itemProps4.xml><?xml version="1.0" encoding="utf-8"?>
+<file path=customXml/itemProps3.xml><?xml version="1.0" encoding="utf-8"?>
 <ds:datastoreItem xmlns:ds="http://schemas.openxmlformats.org/officeDocument/2006/customXml" ds:itemID="{BC949AC9-09B6-410F-BCB1-38C226FEBCB2}">
   <ds:schemaRefs>
     <ds:schemaRef ds:uri="http://schemas.microsoft.com/office/2006/metadata/contentType"/>
@@ -5382,6 +5403,14 @@
 </ds:datastoreItem>
 </file>
 
+<file path=customXml/itemProps4.xml><?xml version="1.0" encoding="utf-8"?>
+<ds:datastoreItem xmlns:ds="http://schemas.openxmlformats.org/officeDocument/2006/customXml" ds:itemID="{FDFCF9E5-1071-4C3D-AA44-7E8B97CFD0B3}">
+  <ds:schemaRefs>
+    <ds:schemaRef ds:uri="http://schemas.openxmlformats.org/officeDocument/2006/bibliography"/>
+  </ds:schemaRefs>
+</ds:datastoreItem>
+</file>
+
 <file path=docMetadata/LabelInfo.xml><?xml version="1.0" encoding="utf-8"?>
 <clbl:labelList xmlns:clbl="http://schemas.microsoft.com/office/2020/mipLabelMetadata"/>
 </file>
</xml_diff>

<commit_message>
email changed to luke.davis.fox@gmail.com from foxyflow.contracator
</commit_message>
<xml_diff>
--- a/assets/img/LukeFoxCV.docx
+++ b/assets/img/LukeFoxCV.docx
@@ -539,7 +539,15 @@
                 <w:sz w:val="18"/>
                 <w:szCs w:val="16"/>
               </w:rPr>
-              <w:t>Woking, UK</w:t>
+              <w:t>Market Drayton</w:t>
+            </w:r>
+            <w:r>
+              <w:rPr>
+                <w:color w:val="auto"/>
+                <w:sz w:val="18"/>
+                <w:szCs w:val="16"/>
+              </w:rPr>
+              <w:t>, UK</w:t>
             </w:r>
           </w:p>
           <w:p>
@@ -1947,14 +1955,14 @@
         <v:path o:extrusionok="f" gradientshapeok="t" o:connecttype="rect"/>
         <o:lock v:ext="edit" aspectratio="t"/>
       </v:shapetype>
-      <v:shape id="_x0000_i1070" type="#_x0000_t75" style="width:14.4pt;height:14.4pt;visibility:visible" o:gfxdata="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" o:bullet="t">
+      <v:shape id="_x0000_i1028" type="#_x0000_t75" style="width:14.5pt;height:14.5pt;visibility:visible" o:gfxdata="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" o:bullet="t">
         <v:imagedata r:id="rId1" o:title=""/>
       </v:shape>
     </w:pict>
   </w:numPicBullet>
   <w:numPicBullet w:numPicBulletId="1">
     <w:pict>
-      <v:shape id="_x0000_i1071" type="#_x0000_t75" style="width:13.8pt;height:13.8pt;visibility:visible" o:gfxdata="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" o:bullet="t">
+      <v:shape id="_x0000_i1029" type="#_x0000_t75" style="width:14pt;height:14pt;visibility:visible" o:gfxdata="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" o:bullet="t">
         <v:imagedata r:id="rId2" o:title=""/>
       </v:shape>
     </w:pict>
@@ -4401,6 +4409,8 @@
     <w:rsid w:val="006D61EE"/>
     <w:rsid w:val="00B21867"/>
     <w:rsid w:val="00B77AF2"/>
+    <w:rsid w:val="00BB71AB"/>
+    <w:rsid w:val="00C306F9"/>
     <w:rsid w:val="00CF7C1D"/>
     <w:rsid w:val="00D96915"/>
     <w:rsid w:val="00EE3F48"/>
@@ -4869,41 +4879,6 @@
   <w:style w:type="paragraph" w:customStyle="1" w:styleId="A91F73DE3A5C4730BE9A79DD20FE65DF">
     <w:name w:val="A91F73DE3A5C4730BE9A79DD20FE65DF"/>
   </w:style>
-  <w:style w:type="paragraph" w:customStyle="1" w:styleId="A12E3DAB719A45419F2FD05413F59F8B">
-    <w:name w:val="A12E3DAB719A45419F2FD05413F59F8B"/>
-    <w:rsid w:val="00B77AF2"/>
-    <w:rPr>
-      <w:lang w:val="en-NZ" w:eastAsia="en-NZ"/>
-    </w:rPr>
-  </w:style>
-  <w:style w:type="paragraph" w:customStyle="1" w:styleId="EACB8C667C624D1F96044CD2572A6177">
-    <w:name w:val="EACB8C667C624D1F96044CD2572A6177"/>
-    <w:rsid w:val="00B77AF2"/>
-    <w:rPr>
-      <w:lang w:val="en-NZ" w:eastAsia="en-NZ"/>
-    </w:rPr>
-  </w:style>
-  <w:style w:type="paragraph" w:customStyle="1" w:styleId="6410A8DB8D78463D842D1D7F049795F2">
-    <w:name w:val="6410A8DB8D78463D842D1D7F049795F2"/>
-    <w:rsid w:val="00B77AF2"/>
-    <w:rPr>
-      <w:lang w:val="en-NZ" w:eastAsia="en-NZ"/>
-    </w:rPr>
-  </w:style>
-  <w:style w:type="paragraph" w:customStyle="1" w:styleId="C1075E632C3841DD854A14587ADCEF22">
-    <w:name w:val="C1075E632C3841DD854A14587ADCEF22"/>
-    <w:rsid w:val="00B77AF2"/>
-    <w:rPr>
-      <w:lang w:val="en-NZ" w:eastAsia="en-NZ"/>
-    </w:rPr>
-  </w:style>
-  <w:style w:type="paragraph" w:customStyle="1" w:styleId="EEC8AD17065C4C09B0A7CB46EB652FB0">
-    <w:name w:val="EEC8AD17065C4C09B0A7CB46EB652FB0"/>
-    <w:rsid w:val="00B77AF2"/>
-    <w:rPr>
-      <w:lang w:val="en-NZ" w:eastAsia="en-NZ"/>
-    </w:rPr>
-  </w:style>
 </w:styles>
 </file>
 
@@ -5176,10 +5151,35 @@
 </file>
 
 <file path=customXml/item1.xml><?xml version="1.0" encoding="utf-8"?>
-<b:Sources xmlns:b="http://schemas.openxmlformats.org/officeDocument/2006/bibliography" xmlns="http://schemas.openxmlformats.org/officeDocument/2006/bibliography" SelectedStyle="/APASixthEditionOfficeOnline.xsl" StyleName="APA" Version="6"/>
+<?mso-contentType ?>
+<FormTemplates xmlns="http://schemas.microsoft.com/sharepoint/v3/contenttype/forms">
+  <Display>DocumentLibraryForm</Display>
+  <Edit>DocumentLibraryForm</Edit>
+  <New>DocumentLibraryForm</New>
+</FormTemplates>
 </file>
 
 <file path=customXml/item2.xml><?xml version="1.0" encoding="utf-8"?>
+<p:properties xmlns:p="http://schemas.microsoft.com/office/2006/metadata/properties" xmlns:xsi="http://www.w3.org/2001/XMLSchema-instance" xmlns:pc="http://schemas.microsoft.com/office/infopath/2007/PartnerControls">
+  <documentManagement>
+    <_ip_UnifiedCompliancePolicyUIAction xmlns="http://schemas.microsoft.com/sharepoint/v3" xsi:nil="true"/>
+    <Image xmlns="71af3243-3dd4-4a8d-8c0d-dd76da1f02a5">
+      <Url xsi:nil="true"/>
+      <Description xsi:nil="true"/>
+    </Image>
+    <Status xmlns="71af3243-3dd4-4a8d-8c0d-dd76da1f02a5">Not started</Status>
+    <Background xmlns="71af3243-3dd4-4a8d-8c0d-dd76da1f02a5">false</Background>
+    <_ip_UnifiedCompliancePolicyProperties xmlns="http://schemas.microsoft.com/sharepoint/v3" xsi:nil="true"/>
+    <ImageTagsTaxHTField xmlns="71af3243-3dd4-4a8d-8c0d-dd76da1f02a5">
+      <Terms xmlns="http://schemas.microsoft.com/office/infopath/2007/PartnerControls"/>
+    </ImageTagsTaxHTField>
+    <TaxCatchAll xmlns="230e9df3-be65-4c73-a93b-d1236ebd677e" xsi:nil="true"/>
+    <MediaServiceKeyPoints xmlns="71af3243-3dd4-4a8d-8c0d-dd76da1f02a5" xsi:nil="true"/>
+  </documentManagement>
+</p:properties>
+</file>
+
+<file path=customXml/item3.xml><?xml version="1.0" encoding="utf-8"?>
 <ct:contentTypeSchema xmlns:ct="http://schemas.microsoft.com/office/2006/metadata/contentType" xmlns:ma="http://schemas.microsoft.com/office/2006/metadata/properties/metaAttributes" ct:_="" ma:_="" ma:contentTypeName="Document" ma:contentTypeID="0x01010079F111ED35F8CC479449609E8A0923A6" ma:contentTypeVersion="26" ma:contentTypeDescription="Create a new document." ma:contentTypeScope="" ma:versionID="ac37c1753acd5e330d2062ccec26ea66">
   <xsd:schema xmlns:xsd="http://www.w3.org/2001/XMLSchema" xmlns:xs="http://www.w3.org/2001/XMLSchema" xmlns:p="http://schemas.microsoft.com/office/2006/metadata/properties" xmlns:ns1="http://schemas.microsoft.com/sharepoint/v3" xmlns:ns2="71af3243-3dd4-4a8d-8c0d-dd76da1f02a5" xmlns:ns3="16c05727-aa75-4e4a-9b5f-8a80a1165891" xmlns:ns4="230e9df3-be65-4c73-a93b-d1236ebd677e" targetNamespace="http://schemas.microsoft.com/office/2006/metadata/properties" ma:root="true" ma:fieldsID="3b340c7101c92c5120abd06486f94548" ns1:_="" ns2:_="" ns3:_="" ns4:_="">
     <xsd:import namespace="http://schemas.microsoft.com/sharepoint/v3"/>
@@ -5479,44 +5479,31 @@
 </ct:contentTypeSchema>
 </file>
 
-<file path=customXml/item3.xml><?xml version="1.0" encoding="utf-8"?>
-<p:properties xmlns:p="http://schemas.microsoft.com/office/2006/metadata/properties" xmlns:xsi="http://www.w3.org/2001/XMLSchema-instance" xmlns:pc="http://schemas.microsoft.com/office/infopath/2007/PartnerControls">
-  <documentManagement>
-    <_ip_UnifiedCompliancePolicyUIAction xmlns="http://schemas.microsoft.com/sharepoint/v3" xsi:nil="true"/>
-    <Image xmlns="71af3243-3dd4-4a8d-8c0d-dd76da1f02a5">
-      <Url xsi:nil="true"/>
-      <Description xsi:nil="true"/>
-    </Image>
-    <Status xmlns="71af3243-3dd4-4a8d-8c0d-dd76da1f02a5">Not started</Status>
-    <Background xmlns="71af3243-3dd4-4a8d-8c0d-dd76da1f02a5">false</Background>
-    <_ip_UnifiedCompliancePolicyProperties xmlns="http://schemas.microsoft.com/sharepoint/v3" xsi:nil="true"/>
-    <ImageTagsTaxHTField xmlns="71af3243-3dd4-4a8d-8c0d-dd76da1f02a5">
-      <Terms xmlns="http://schemas.microsoft.com/office/infopath/2007/PartnerControls"/>
-    </ImageTagsTaxHTField>
-    <TaxCatchAll xmlns="230e9df3-be65-4c73-a93b-d1236ebd677e" xsi:nil="true"/>
-    <MediaServiceKeyPoints xmlns="71af3243-3dd4-4a8d-8c0d-dd76da1f02a5" xsi:nil="true"/>
-  </documentManagement>
-</p:properties>
-</file>
-
 <file path=customXml/item4.xml><?xml version="1.0" encoding="utf-8"?>
-<?mso-contentType ?>
-<FormTemplates xmlns="http://schemas.microsoft.com/sharepoint/v3/contenttype/forms">
-  <Display>DocumentLibraryForm</Display>
-  <Edit>DocumentLibraryForm</Edit>
-  <New>DocumentLibraryForm</New>
-</FormTemplates>
+<b:Sources xmlns:b="http://schemas.openxmlformats.org/officeDocument/2006/bibliography" xmlns="http://schemas.openxmlformats.org/officeDocument/2006/bibliography" SelectedStyle="/APASixthEditionOfficeOnline.xsl" StyleName="APA" Version="6"/>
 </file>
 
 <file path=customXml/itemProps1.xml><?xml version="1.0" encoding="utf-8"?>
-<ds:datastoreItem xmlns:ds="http://schemas.openxmlformats.org/officeDocument/2006/customXml" ds:itemID="{FDFCF9E5-1071-4C3D-AA44-7E8B97CFD0B3}">
+<ds:datastoreItem xmlns:ds="http://schemas.openxmlformats.org/officeDocument/2006/customXml" ds:itemID="{B5096CFC-93AE-4516-98C2-08D811E078E2}">
   <ds:schemaRefs>
-    <ds:schemaRef ds:uri="http://schemas.openxmlformats.org/officeDocument/2006/bibliography"/>
+    <ds:schemaRef ds:uri="http://schemas.microsoft.com/sharepoint/v3/contenttype/forms"/>
   </ds:schemaRefs>
 </ds:datastoreItem>
 </file>
 
 <file path=customXml/itemProps2.xml><?xml version="1.0" encoding="utf-8"?>
+<ds:datastoreItem xmlns:ds="http://schemas.openxmlformats.org/officeDocument/2006/customXml" ds:itemID="{453ACD3A-016A-4DA1-BDB8-A4D0D5066FFD}">
+  <ds:schemaRefs>
+    <ds:schemaRef ds:uri="http://schemas.microsoft.com/office/2006/metadata/properties"/>
+    <ds:schemaRef ds:uri="http://schemas.microsoft.com/office/infopath/2007/PartnerControls"/>
+    <ds:schemaRef ds:uri="http://schemas.microsoft.com/sharepoint/v3"/>
+    <ds:schemaRef ds:uri="71af3243-3dd4-4a8d-8c0d-dd76da1f02a5"/>
+    <ds:schemaRef ds:uri="230e9df3-be65-4c73-a93b-d1236ebd677e"/>
+  </ds:schemaRefs>
+</ds:datastoreItem>
+</file>
+
+<file path=customXml/itemProps3.xml><?xml version="1.0" encoding="utf-8"?>
 <ds:datastoreItem xmlns:ds="http://schemas.openxmlformats.org/officeDocument/2006/customXml" ds:itemID="{BC949AC9-09B6-410F-BCB1-38C226FEBCB2}">
   <ds:schemaRefs>
     <ds:schemaRef ds:uri="http://schemas.microsoft.com/office/2006/metadata/contentType"/>
@@ -5537,22 +5524,10 @@
 </ds:datastoreItem>
 </file>
 
-<file path=customXml/itemProps3.xml><?xml version="1.0" encoding="utf-8"?>
-<ds:datastoreItem xmlns:ds="http://schemas.openxmlformats.org/officeDocument/2006/customXml" ds:itemID="{453ACD3A-016A-4DA1-BDB8-A4D0D5066FFD}">
+<file path=customXml/itemProps4.xml><?xml version="1.0" encoding="utf-8"?>
+<ds:datastoreItem xmlns:ds="http://schemas.openxmlformats.org/officeDocument/2006/customXml" ds:itemID="{FDFCF9E5-1071-4C3D-AA44-7E8B97CFD0B3}">
   <ds:schemaRefs>
-    <ds:schemaRef ds:uri="http://schemas.microsoft.com/office/2006/metadata/properties"/>
-    <ds:schemaRef ds:uri="http://schemas.microsoft.com/office/infopath/2007/PartnerControls"/>
-    <ds:schemaRef ds:uri="http://schemas.microsoft.com/sharepoint/v3"/>
-    <ds:schemaRef ds:uri="71af3243-3dd4-4a8d-8c0d-dd76da1f02a5"/>
-    <ds:schemaRef ds:uri="230e9df3-be65-4c73-a93b-d1236ebd677e"/>
-  </ds:schemaRefs>
-</ds:datastoreItem>
-</file>
-
-<file path=customXml/itemProps4.xml><?xml version="1.0" encoding="utf-8"?>
-<ds:datastoreItem xmlns:ds="http://schemas.openxmlformats.org/officeDocument/2006/customXml" ds:itemID="{B5096CFC-93AE-4516-98C2-08D811E078E2}">
-  <ds:schemaRefs>
-    <ds:schemaRef ds:uri="http://schemas.microsoft.com/sharepoint/v3/contenttype/forms"/>
+    <ds:schemaRef ds:uri="http://schemas.openxmlformats.org/officeDocument/2006/bibliography"/>
   </ds:schemaRefs>
 </ds:datastoreItem>
 </file>

</xml_diff>